<commit_message>
added in stock data
</commit_message>
<xml_diff>
--- a/Stat 426 Final Project Proposal.docx
+++ b/Stat 426 Final Project Proposal.docx
@@ -46,13 +46,17 @@
       <w:r>
         <w:t xml:space="preserve">The question that I will answer is </w:t>
       </w:r>
-      <w:proofErr w:type="gramStart"/>
-      <w:r>
-        <w:t>whether or not</w:t>
-      </w:r>
-      <w:proofErr w:type="gramEnd"/>
-      <w:r>
-        <w:t xml:space="preserve"> the tweets on Twitter from twitter pages of popular financial advisors, companies, and news sources can be used to predict the outcome of the stock market the next day. My hypotheses are the following:</w:t>
+      <w:r>
+        <w:t>whether</w:t>
+      </w:r>
+      <w:r>
+        <w:t xml:space="preserve"> the tweets on Twitter from twitter pages of popular financial advisors, companies, news sources</w:t>
+      </w:r>
+      <w:r>
+        <w:t>, and executives</w:t>
+      </w:r>
+      <w:r>
+        <w:t xml:space="preserve"> can be used to predict the outcome of the stock market the next day. My hypotheses are the following:</w:t>
       </w:r>
     </w:p>
     <w:p>
@@ -110,13 +114,22 @@
         <w:t xml:space="preserve"> </w:t>
       </w:r>
       <w:r>
-        <w:t>Twitter data from popular financial advisors and news sources can</w:t>
+        <w:t xml:space="preserve">Twitter data from </w:t>
+      </w:r>
+      <w:r>
+        <w:t>the above sources</w:t>
+      </w:r>
+      <w:r>
+        <w:t xml:space="preserve"> can</w:t>
       </w:r>
       <w:r>
         <w:t>not</w:t>
       </w:r>
       <w:r>
         <w:t xml:space="preserve"> be used to predict increases and decreases of </w:t>
+      </w:r>
+      <w:r>
+        <w:t xml:space="preserve">Tesla </w:t>
       </w:r>
       <w:r>
         <w:t>stock prices for a specific company the next day.</w:t>
@@ -177,15 +190,32 @@
         <w:t xml:space="preserve"> </w:t>
       </w:r>
       <w:r>
-        <w:t xml:space="preserve">Twitter data from popular financial advisors and news sources can be used to predict increases and decreases of </w:t>
-      </w:r>
+        <w:t xml:space="preserve">Twitter data from </w:t>
+      </w:r>
+      <w:r>
+        <w:t>the above sources</w:t>
+      </w:r>
+      <w:r>
+        <w:t xml:space="preserve"> can be used to predict increases and decreases of </w:t>
+      </w:r>
+      <w:r>
+        <w:t xml:space="preserve">Tesla </w:t>
+      </w:r>
+      <w:bookmarkStart w:id="0" w:name="_GoBack"/>
+      <w:bookmarkEnd w:id="0"/>
       <w:r>
         <w:t>stock prices for a specific company the next day.</w:t>
       </w:r>
     </w:p>
     <w:p>
       <w:r>
-        <w:t xml:space="preserve">To investigate this, I will use natural language processing. I will try different machine learning methods such as bag of words, naïve Bayes, Random Forest, etc. </w:t>
+        <w:t>To investigate this, I will use natural language processing</w:t>
+      </w:r>
+      <w:r>
+        <w:t xml:space="preserve"> in the form of a sentiment analysis</w:t>
+      </w:r>
+      <w:r>
+        <w:t xml:space="preserve">. I will try different machine learning methods such as bag of words, naïve Bayes, Random Forest, etc. </w:t>
       </w:r>
     </w:p>
     <w:p>
@@ -307,7 +337,13 @@
         </w:numPr>
       </w:pPr>
       <w:r>
-        <w:t>The context of the tweet</w:t>
+        <w:t>The conte</w:t>
+      </w:r>
+      <w:r>
+        <w:t>n</w:t>
+      </w:r>
+      <w:r>
+        <w:t>t of the tweet</w:t>
       </w:r>
     </w:p>
     <w:p>
@@ -331,7 +367,13 @@
         </w:numPr>
       </w:pPr>
       <w:r>
-        <w:t>The source of the tweet (person, company, news source)</w:t>
+        <w:t>Sentiments of aggregated</w:t>
+      </w:r>
+      <w:r>
+        <w:t xml:space="preserve"> tweet</w:t>
+      </w:r>
+      <w:r>
+        <w:t>s from executives and the company</w:t>
       </w:r>
     </w:p>
     <w:p>
@@ -343,6 +385,82 @@
         </w:numPr>
       </w:pPr>
       <w:r>
+        <w:t>Sentiments of aggregated tweets from news sources and financial advisors</w:t>
+      </w:r>
+    </w:p>
+    <w:p>
+      <w:pPr>
+        <w:pStyle w:val="ListParagraph"/>
+        <w:numPr>
+          <w:ilvl w:val="1"/>
+          <w:numId w:val="4"/>
+        </w:numPr>
+      </w:pPr>
+      <w:r>
+        <w:t>The date of the tweet</w:t>
+      </w:r>
+      <w:r>
+        <w:t>s</w:t>
+      </w:r>
+    </w:p>
+    <w:p>
+      <w:pPr>
+        <w:pStyle w:val="ListParagraph"/>
+        <w:numPr>
+          <w:ilvl w:val="1"/>
+          <w:numId w:val="4"/>
+        </w:numPr>
+      </w:pPr>
+      <w:r>
+        <w:t>Given additional time I would like to consider additional variables</w:t>
+      </w:r>
+    </w:p>
+    <w:p>
+      <w:pPr>
+        <w:pStyle w:val="ListParagraph"/>
+        <w:numPr>
+          <w:ilvl w:val="2"/>
+          <w:numId w:val="4"/>
+        </w:numPr>
+      </w:pPr>
+      <w:r>
+        <w:t>TFIDF</w:t>
+      </w:r>
+    </w:p>
+    <w:p>
+      <w:pPr>
+        <w:pStyle w:val="ListParagraph"/>
+        <w:numPr>
+          <w:ilvl w:val="2"/>
+          <w:numId w:val="4"/>
+        </w:numPr>
+      </w:pPr>
+      <w:r>
+        <w:t>Number of followers the person has</w:t>
+      </w:r>
+    </w:p>
+    <w:p>
+      <w:pPr>
+        <w:pStyle w:val="ListParagraph"/>
+        <w:numPr>
+          <w:ilvl w:val="2"/>
+          <w:numId w:val="4"/>
+        </w:numPr>
+      </w:pPr>
+      <w:r>
+        <w:t>Any other features I think or feel would be necessary to engineer</w:t>
+      </w:r>
+    </w:p>
+    <w:p>
+      <w:pPr>
+        <w:pStyle w:val="ListParagraph"/>
+        <w:numPr>
+          <w:ilvl w:val="2"/>
+          <w:numId w:val="4"/>
+        </w:numPr>
+      </w:pPr>
+      <w:r>
+        <w:lastRenderedPageBreak/>
         <w:t>The number of retweets</w:t>
       </w:r>
     </w:p>
@@ -350,12 +468,36 @@
       <w:pPr>
         <w:pStyle w:val="ListParagraph"/>
         <w:numPr>
+          <w:ilvl w:val="0"/>
+          <w:numId w:val="4"/>
+        </w:numPr>
+      </w:pPr>
+      <w:r>
+        <w:t>How many observations do you / will you have?</w:t>
+      </w:r>
+    </w:p>
+    <w:p>
+      <w:pPr>
+        <w:pStyle w:val="ListParagraph"/>
+        <w:numPr>
           <w:ilvl w:val="1"/>
           <w:numId w:val="4"/>
         </w:numPr>
       </w:pPr>
       <w:r>
-        <w:t>The sentiment of the tweet</w:t>
+        <w:t xml:space="preserve">I will pull data from the last five years of tweets for a specific company. This will give approximately 1,825 observations. </w:t>
+      </w:r>
+    </w:p>
+    <w:p>
+      <w:pPr>
+        <w:pStyle w:val="ListParagraph"/>
+        <w:numPr>
+          <w:ilvl w:val="0"/>
+          <w:numId w:val="4"/>
+        </w:numPr>
+      </w:pPr>
+      <w:r>
+        <w:t>How does the data that you are collecting help you answer your question of interest?  </w:t>
       </w:r>
     </w:p>
     <w:p>
@@ -367,7 +509,7 @@
         </w:numPr>
       </w:pPr>
       <w:r>
-        <w:t>TFIDF</w:t>
+        <w:t xml:space="preserve">The data that I collect will help me perform my analysis because I will be able to perform a sentiment analysis on the tweets to see if the sentiment is helpful in making predictions. </w:t>
       </w:r>
     </w:p>
     <w:p>
@@ -379,7 +521,7 @@
         </w:numPr>
       </w:pPr>
       <w:r>
-        <w:t>The date of the tweet</w:t>
+        <w:t xml:space="preserve">I can also use the content of the tweets to perform a naïve Baes analysis to categorize increases and decreases for the next day. </w:t>
       </w:r>
     </w:p>
     <w:p>
@@ -391,128 +533,8 @@
         </w:numPr>
       </w:pPr>
       <w:r>
-        <w:t>Number of followers the person has</w:t>
-      </w:r>
-    </w:p>
-    <w:p>
-      <w:pPr>
-        <w:pStyle w:val="ListParagraph"/>
-        <w:numPr>
-          <w:ilvl w:val="1"/>
-          <w:numId w:val="4"/>
-        </w:numPr>
-      </w:pPr>
-      <w:r>
-        <w:t>Any other features I think or feel would be necessary to engineer</w:t>
-      </w:r>
-    </w:p>
-    <w:p>
-      <w:pPr>
-        <w:pStyle w:val="ListParagraph"/>
-        <w:numPr>
-          <w:ilvl w:val="0"/>
-          <w:numId w:val="4"/>
-        </w:numPr>
-      </w:pPr>
-      <w:r>
-        <w:lastRenderedPageBreak/>
-        <w:t>How many observations do you / will you have?</w:t>
-      </w:r>
-    </w:p>
-    <w:p>
-      <w:pPr>
-        <w:pStyle w:val="ListParagraph"/>
-        <w:numPr>
-          <w:ilvl w:val="1"/>
-          <w:numId w:val="4"/>
-        </w:numPr>
-      </w:pPr>
-      <w:r>
-        <w:t xml:space="preserve">The limiting factor of this project will be the number of days’ worth of tweets that we will have. Because the API only allows me to pull the last 7 </w:t>
-      </w:r>
-      <w:r>
-        <w:t>days’ worth</w:t>
-      </w:r>
-      <w:r>
-        <w:t xml:space="preserve"> of tweets my dataset will only cover the span of 7 days.</w:t>
-      </w:r>
-    </w:p>
-    <w:p>
-      <w:pPr>
-        <w:pStyle w:val="ListParagraph"/>
-        <w:numPr>
-          <w:ilvl w:val="1"/>
-          <w:numId w:val="4"/>
-        </w:numPr>
-      </w:pPr>
-      <w:r>
-        <w:t>I will work around this by using multiple companies in my analysis instead of just one. If we only use one company then we would only have observations equivalent to 7</w:t>
-      </w:r>
-      <w:r>
-        <w:t xml:space="preserve">. </w:t>
-      </w:r>
-    </w:p>
-    <w:p>
-      <w:pPr>
-        <w:pStyle w:val="ListParagraph"/>
-        <w:numPr>
-          <w:ilvl w:val="1"/>
-          <w:numId w:val="4"/>
-        </w:numPr>
-      </w:pPr>
-      <w:r>
-        <w:t xml:space="preserve">However, if I use multiple companies, such as the Fortune 500, I can have 3,500 observations. Should I choose to perform my analysis on more companies I can obtain more observations. </w:t>
-      </w:r>
-    </w:p>
-    <w:p>
-      <w:pPr>
-        <w:pStyle w:val="ListParagraph"/>
-        <w:numPr>
-          <w:ilvl w:val="0"/>
-          <w:numId w:val="4"/>
-        </w:numPr>
-      </w:pPr>
-      <w:r>
-        <w:t>How does the data that you are collecting help you answer your question of interest?  </w:t>
-      </w:r>
-    </w:p>
-    <w:p>
-      <w:pPr>
-        <w:pStyle w:val="ListParagraph"/>
-        <w:numPr>
-          <w:ilvl w:val="1"/>
-          <w:numId w:val="4"/>
-        </w:numPr>
-      </w:pPr>
-      <w:r>
-        <w:t xml:space="preserve">The data that I collect will help me perform my analysis because I will be able to perform a sentiment analysis on the tweets to see if the sentiment is helpful in making predictions. </w:t>
-      </w:r>
-    </w:p>
-    <w:p>
-      <w:pPr>
-        <w:pStyle w:val="ListParagraph"/>
-        <w:numPr>
-          <w:ilvl w:val="1"/>
-          <w:numId w:val="4"/>
-        </w:numPr>
-      </w:pPr>
-      <w:r>
-        <w:t xml:space="preserve">I can also use the content of the tweets to perform a naïve Baes analysis to categorize increases and decreases for the next day. </w:t>
-      </w:r>
-    </w:p>
-    <w:p>
-      <w:pPr>
-        <w:pStyle w:val="ListParagraph"/>
-        <w:numPr>
-          <w:ilvl w:val="1"/>
-          <w:numId w:val="4"/>
-        </w:numPr>
-      </w:pPr>
-      <w:r>
         <w:t>Once I have these results I can use them and the other factors to run a random forest of gradient boosted model to predict the increases and decreases of the stock price corresponding to the tweet over the next day.</w:t>
       </w:r>
-      <w:bookmarkStart w:id="0" w:name="_GoBack"/>
-      <w:bookmarkEnd w:id="0"/>
     </w:p>
     <w:p/>
     <w:sectPr>
@@ -555,7 +577,7 @@
         <w:rFonts w:ascii="Courier New" w:hAnsi="Courier New" w:cs="Courier New" w:hint="default"/>
       </w:rPr>
     </w:lvl>
-    <w:lvl w:ilvl="2" w:tplc="04090005" w:tentative="1">
+    <w:lvl w:ilvl="2" w:tplc="04090005">
       <w:start w:val="1"/>
       <w:numFmt w:val="bullet"/>
       <w:lvlText w:val=""/>
@@ -1129,6 +1151,7 @@
     <w:lsdException w:name="HTML Sample" w:semiHidden="1" w:unhideWhenUsed="1"/>
     <w:lsdException w:name="HTML Typewriter" w:semiHidden="1" w:unhideWhenUsed="1"/>
     <w:lsdException w:name="HTML Variable" w:semiHidden="1" w:unhideWhenUsed="1"/>
+    <w:lsdException w:name="Normal Table" w:semiHidden="1" w:unhideWhenUsed="1"/>
     <w:lsdException w:name="annotation subject" w:semiHidden="1" w:unhideWhenUsed="1"/>
     <w:lsdException w:name="No List" w:semiHidden="1" w:unhideWhenUsed="1"/>
     <w:lsdException w:name="Outline List 1" w:semiHidden="1" w:unhideWhenUsed="1"/>
@@ -1175,8 +1198,10 @@
     <w:lsdException w:name="Table Subtle 2" w:semiHidden="1" w:unhideWhenUsed="1"/>
     <w:lsdException w:name="Table Web 1" w:semiHidden="1" w:unhideWhenUsed="1"/>
     <w:lsdException w:name="Table Web 2" w:semiHidden="1" w:unhideWhenUsed="1"/>
+    <w:lsdException w:name="Table Web 3" w:semiHidden="1" w:unhideWhenUsed="1"/>
     <w:lsdException w:name="Balloon Text" w:semiHidden="1" w:unhideWhenUsed="1"/>
     <w:lsdException w:name="Table Grid" w:uiPriority="39"/>
+    <w:lsdException w:name="Table Theme" w:semiHidden="1" w:unhideWhenUsed="1"/>
     <w:lsdException w:name="Placeholder Text" w:semiHidden="1"/>
     <w:lsdException w:name="No Spacing" w:uiPriority="1" w:qFormat="1"/>
     <w:lsdException w:name="Light Shading" w:uiPriority="60"/>

</xml_diff>

<commit_message>
completed stock data pull
</commit_message>
<xml_diff>
--- a/Stat 426 Final Project Proposal.docx
+++ b/Stat 426 Final Project Proposal.docx
@@ -44,19 +44,13 @@
     </w:p>
     <w:p>
       <w:r>
-        <w:t xml:space="preserve">The question that I will answer is </w:t>
-      </w:r>
-      <w:r>
-        <w:t>whether</w:t>
-      </w:r>
-      <w:r>
-        <w:t xml:space="preserve"> the tweets on Twitter from twitter pages of popular financial advisors, companies, news sources</w:t>
-      </w:r>
-      <w:r>
-        <w:t>, and executives</w:t>
-      </w:r>
-      <w:r>
-        <w:t xml:space="preserve"> can be used to predict the outcome of the stock market the next day. My hypotheses are the following:</w:t>
+        <w:t xml:space="preserve">The question that I will answer is whether the tweets on Twitter from twitter pages of popular financial advisors, companies, </w:t>
+      </w:r>
+      <w:r>
+        <w:t>and</w:t>
+      </w:r>
+      <w:r>
+        <w:t xml:space="preserve"> news sources can be used to predict the outcome of the stock market the next day. My hypotheses are the following:</w:t>
       </w:r>
     </w:p>
     <w:p>
@@ -114,22 +108,13 @@
         <w:t xml:space="preserve"> </w:t>
       </w:r>
       <w:r>
-        <w:t xml:space="preserve">Twitter data from </w:t>
-      </w:r>
-      <w:r>
-        <w:t>the above sources</w:t>
-      </w:r>
-      <w:r>
-        <w:t xml:space="preserve"> can</w:t>
+        <w:t>Twitter data from popular financial advisors and news sources can</w:t>
       </w:r>
       <w:r>
         <w:t>not</w:t>
       </w:r>
       <w:r>
         <w:t xml:space="preserve"> be used to predict increases and decreases of </w:t>
-      </w:r>
-      <w:r>
-        <w:t xml:space="preserve">Tesla </w:t>
       </w:r>
       <w:r>
         <w:t>stock prices for a specific company the next day.</w:t>
@@ -190,32 +175,15 @@
         <w:t xml:space="preserve"> </w:t>
       </w:r>
       <w:r>
-        <w:t xml:space="preserve">Twitter data from </w:t>
-      </w:r>
-      <w:r>
-        <w:t>the above sources</w:t>
-      </w:r>
-      <w:r>
-        <w:t xml:space="preserve"> can be used to predict increases and decreases of </w:t>
-      </w:r>
-      <w:r>
-        <w:t xml:space="preserve">Tesla </w:t>
-      </w:r>
-      <w:bookmarkStart w:id="0" w:name="_GoBack"/>
-      <w:bookmarkEnd w:id="0"/>
+        <w:t xml:space="preserve">Twitter data from popular financial advisors and news sources can be used to predict increases and decreases of </w:t>
+      </w:r>
       <w:r>
         <w:t>stock prices for a specific company the next day.</w:t>
       </w:r>
     </w:p>
     <w:p>
       <w:r>
-        <w:t>To investigate this, I will use natural language processing</w:t>
-      </w:r>
-      <w:r>
-        <w:t xml:space="preserve"> in the form of a sentiment analysis</w:t>
-      </w:r>
-      <w:r>
-        <w:t xml:space="preserve">. I will try different machine learning methods such as bag of words, naïve Bayes, Random Forest, etc. </w:t>
+        <w:t xml:space="preserve">To investigate this, I will use natural language processing. I will try different machine learning methods such as bag of words, naïve Bayes, Random Forest, etc. </w:t>
       </w:r>
     </w:p>
     <w:p>
@@ -367,13 +335,7 @@
         </w:numPr>
       </w:pPr>
       <w:r>
-        <w:t>Sentiments of aggregated</w:t>
-      </w:r>
-      <w:r>
-        <w:t xml:space="preserve"> tweet</w:t>
-      </w:r>
-      <w:r>
-        <w:t>s from executives and the company</w:t>
+        <w:t>Sentiments of aggregated tweets from executives and the company</w:t>
       </w:r>
     </w:p>
     <w:p>
@@ -397,10 +359,7 @@
         </w:numPr>
       </w:pPr>
       <w:r>
-        <w:t>The date of the tweet</w:t>
-      </w:r>
-      <w:r>
-        <w:t>s</w:t>
+        <w:t>The date of the tweets</w:t>
       </w:r>
     </w:p>
     <w:p>
@@ -485,7 +444,40 @@
         </w:numPr>
       </w:pPr>
       <w:r>
-        <w:t xml:space="preserve">I will pull data from the last five years of tweets for a specific company. This will give approximately 1,825 observations. </w:t>
+        <w:t xml:space="preserve">The limiting factor of this project will be the number of days’ worth of tweets that we will have. Because the API only allows me to pull the last 7 </w:t>
+      </w:r>
+      <w:r>
+        <w:t>days’ worth</w:t>
+      </w:r>
+      <w:r>
+        <w:t xml:space="preserve"> of tweets my dataset will only cover the span of 7 days.</w:t>
+      </w:r>
+    </w:p>
+    <w:p>
+      <w:pPr>
+        <w:pStyle w:val="ListParagraph"/>
+        <w:numPr>
+          <w:ilvl w:val="1"/>
+          <w:numId w:val="4"/>
+        </w:numPr>
+      </w:pPr>
+      <w:r>
+        <w:t>I will work around this by using multiple companies in my analysis instead of just one. If we only use one company then we would only have observations equivalent to 7</w:t>
+      </w:r>
+      <w:r>
+        <w:t xml:space="preserve">. </w:t>
+      </w:r>
+    </w:p>
+    <w:p>
+      <w:pPr>
+        <w:pStyle w:val="ListParagraph"/>
+        <w:numPr>
+          <w:ilvl w:val="1"/>
+          <w:numId w:val="4"/>
+        </w:numPr>
+      </w:pPr>
+      <w:r>
+        <w:t xml:space="preserve">However, if I use multiple companies, such as the Fortune 500, I can have 3,500 observations. Should I choose to perform my analysis on more companies I can obtain more observations. </w:t>
       </w:r>
     </w:p>
     <w:p>
@@ -536,7 +528,10 @@
         <w:t>Once I have these results I can use them and the other factors to run a random forest of gradient boosted model to predict the increases and decreases of the stock price corresponding to the tweet over the next day.</w:t>
       </w:r>
     </w:p>
-    <w:p/>
+    <w:p>
+      <w:bookmarkStart w:id="0" w:name="_GoBack"/>
+      <w:bookmarkEnd w:id="0"/>
+    </w:p>
     <w:sectPr>
       <w:pgSz w:w="12240" w:h="15840"/>
       <w:pgMar w:top="1440" w:right="1440" w:bottom="1440" w:left="1440" w:header="720" w:footer="720" w:gutter="0"/>

</xml_diff>